<commit_message>
Mise à jour du JDB.
</commit_message>
<xml_diff>
--- a/Documentation/Journal de bord.docx
+++ b/Documentation/Journal de bord.docx
@@ -12,8 +12,6 @@
       <w:r>
         <w:t xml:space="preserve">PDG </w:t>
       </w:r>
-      <w:bookmarkStart w:id="0" w:name="_GoBack"/>
-      <w:bookmarkEnd w:id="0"/>
       <w:r>
         <w:t>– Journal de bord</w:t>
       </w:r>
@@ -108,7 +106,21 @@
         <w:t>Rédaction du cahier des charges et de la planification.</w:t>
       </w:r>
     </w:p>
-    <w:p/>
+    <w:p>
+      <w:pPr>
+        <w:pStyle w:val="Titre1"/>
+      </w:pPr>
+      <w:r>
+        <w:t>Semaine 4 – 05.10.2015</w:t>
+      </w:r>
+    </w:p>
+    <w:p>
+      <w:r>
+        <w:t>Rendu du cahier des charges</w:t>
+      </w:r>
+      <w:bookmarkStart w:id="0" w:name="_GoBack"/>
+      <w:bookmarkEnd w:id="0"/>
+    </w:p>
     <w:sectPr>
       <w:pgSz w:w="11906" w:h="16838"/>
       <w:pgMar w:top="1417" w:right="1417" w:bottom="1417" w:left="1417" w:header="708" w:footer="708" w:gutter="0"/>

</xml_diff>